<commit_message>
updated relatorio one last time,?.
</commit_message>
<xml_diff>
--- a/docs/Capa.docx
+++ b/docs/Capa.docx
@@ -547,7 +547,25 @@
           <w:szCs w:val="24"/>
           <w:lang w:val="en-US"/>
         </w:rPr>
-        <w:t xml:space="preserve">David Cobbilac </w:t>
+        <w:t xml:space="preserve">David </w:t>
+      </w:r>
+      <w:r>
+        <w:rPr>
+          <w:rFonts w:asciiTheme="majorBidi" w:hAnsiTheme="majorBidi" w:cstheme="majorBidi"/>
+          <w:sz w:val="24"/>
+          <w:szCs w:val="24"/>
+          <w:lang w:val="en-US"/>
+        </w:rPr>
+        <w:t xml:space="preserve">Cobileac</w:t>
+      </w:r>
+      <w:r>
+        <w:rPr>
+          <w:rFonts w:asciiTheme="majorBidi" w:hAnsiTheme="majorBidi" w:cstheme="majorBidi"/>
+          <w:sz w:val="24"/>
+          <w:szCs w:val="24"/>
+          <w:lang w:val="en-US"/>
+        </w:rPr>
+        <w:t xml:space="preserve"> </w:t>
       </w:r>
       <w:r>
         <w:rPr>
@@ -561,18 +579,6 @@
       <w:r>
         <w:rPr>
           <w:rFonts w:asciiTheme="majorBidi" w:hAnsiTheme="majorBidi" w:cstheme="majorBidi"/>
-          <w:sz w:val="24"/>
-          <w:szCs w:val="24"/>
-          <w:lang w:val="en-US"/>
-        </w:rPr>
-      </w:r>
-      <w:r>
-        <w:rPr>
-          <w:rFonts w:asciiTheme="majorBidi" w:hAnsiTheme="majorBidi" w:cstheme="majorBidi"/>
-          <w:sz w:val="24"/>
-          <w:szCs w:val="24"/>
-          <w:highlight w:val="none"/>
-          <w:lang w:val="en-US"/>
         </w:rPr>
       </w:r>
       <w:r>

</xml_diff>